<commit_message>
Barter request service book name included with Id
</commit_message>
<xml_diff>
--- a/Backend/Servicesdocument.docx
+++ b/Backend/Servicesdocument.docx
@@ -165,7 +165,7 @@
           <w:szCs w:val="20"/>
           <w:rtl w:val="0"/>
         </w:rPr>
-        <w:t xml:space="preserve">[{"id":"59","requester_id":"69","acceptor_id":"11","req_book_id":"51","accept_book_id":"52","field_acceptor_approval":"0","field_requestor_approval":"0","field_transactioncomplete":"0"},{"id":"60","requester_id":"69","acceptor_id":"11","req_book_id":"51","accept_book_id":"52","field_acceptor_approval":"0","field_requestor_approval":"0","field_transactioncomplete":"0"},{"id":"76","requester_id":"69","acceptor_id":"11","req_book_id":"51","accept_book_id":"52","field_acceptor_approval":"0","field_requestor_approval":"0","field_transactioncomplete":"0"},{"id":"77","requester_id":"69","acceptor_id":"11","req_book_id":"73","accept_book_id":"75","field_acceptor_approval":"0","field_requestor_approval":"0","field_transactioncomplete":"0"},{"id":"127","requester_id":"109","acceptor_id":"11","req_book_id":"73","accept_book_id":"75","field_acceptor_approval":"0","field_requestor_approval":"0","field_transactioncomplete":"0"}]</w:t>
+        <w:t xml:space="preserve">[{"id":"59","acceptor_id":"11","acceptor_book_name":"Narnia","accept_book_id":"52","requester_id":"69","req_book_name":"","req_book_id":"51","field_acceptor_approval":"0","field_requestor_approval":"0","field_transactioncomplete":"0"},{"id":"60","acceptor_id":"11","acceptor_book_name":"Narnia","accept_book_id":"52","requester_id":"69","req_book_name":"","req_book_id":"51","field_acceptor_approval":"0","field_requestor_approval":"0","field_transactioncomplete":"0"},{"id":"76","acceptor_id":"11","acceptor_book_name":"Narnia","accept_book_id":"52","requester_id":"69","req_book_name":"","req_book_id":"51","field_acceptor_approval":"0","field_requestor_approval":"0","field_transactioncomplete":"0"},{"id":"77","acceptor_id":"11","acceptor_book_name":"IR BOOK3","accept_book_id":"75","requester_id":"69","req_book_name":"","req_book_id":"73","field_acceptor_approval":"0","field_requestor_approval":"0","field_transactioncomplete":"0"},{"id":"127","acceptor_id":"11","acceptor_book_name":"IR BOOK3","accept_book_id":"75","requester_id":"109","req_book_name":"","req_book_id":"73","field_acceptor_approval":"0","field_requestor_approval":"0","field_transactioncomplete":"0"}]</w:t>
       </w:r>
     </w:p>
     <w:p>
@@ -2421,7 +2421,7 @@
           <w:b w:val="1"/>
           <w:rtl w:val="0"/>
         </w:rPr>
-        <w:t xml:space="preserve">NEw USER POST</w:t>
+        <w:t xml:space="preserve">NEw USER</w:t>
       </w:r>
     </w:p>
     <w:p>
@@ -2512,7 +2512,29 @@
         <w:rPr>
           <w:rtl w:val="0"/>
         </w:rPr>
-        <w:t xml:space="preserve">  "pass": "qwerty"</w:t>
+        <w:t xml:space="preserve">  "pass": "qwerty",</w:t>
+      </w:r>
+    </w:p>
+    <w:p>
+      <w:pPr>
+        <w:contextualSpacing w:val="0"/>
+      </w:pPr>
+      <w:r>
+        <w:rPr>
+          <w:rtl w:val="0"/>
+        </w:rPr>
+        <w:t xml:space="preserve">“firstName”:”First”,</w:t>
+      </w:r>
+    </w:p>
+    <w:p>
+      <w:pPr>
+        <w:contextualSpacing w:val="0"/>
+      </w:pPr>
+      <w:r>
+        <w:rPr>
+          <w:rtl w:val="0"/>
+        </w:rPr>
+        <w:t xml:space="preserve">“lastName”:”Last”,</w:t>
       </w:r>
     </w:p>
     <w:p>

</xml_diff>

<commit_message>
user  service retrival for profile page change
</commit_message>
<xml_diff>
--- a/Backend/Servicesdocument.docx
+++ b/Backend/Servicesdocument.docx
@@ -2373,13 +2373,19 @@
             <w:u w:val="single"/>
             <w:rtl w:val="0"/>
           </w:rPr>
-          <w:t xml:space="preserve">http://dev-my-barter-site.pantheon.io/myrestapi/barter_user_service/69</w:t>
+          <w:t xml:space="preserve">http://dev-my-barter-site.pantheon.io/myrestapi/barter_user_service/</w:t>
         </w:r>
       </w:hyperlink>
       <w:r>
         <w:rPr>
           <w:rtl w:val="0"/>
         </w:rPr>
+        <w:t xml:space="preserve">143</w:t>
+      </w:r>
+      <w:r>
+        <w:rPr>
+          <w:rtl w:val="0"/>
+        </w:rPr>
         <w:br w:type="textWrapping"/>
         <w:t xml:space="preserve">GET</w:t>
       </w:r>
@@ -2414,6 +2420,85 @@
         <w:rPr>
           <w:rtl w:val="0"/>
         </w:rPr>
+      </w:r>
+    </w:p>
+    <w:p>
+      <w:pPr>
+        <w:contextualSpacing w:val="0"/>
+      </w:pPr>
+      <w:r>
+        <w:rPr>
+          <w:rFonts w:ascii="Verdana" w:cs="Verdana" w:eastAsia="Verdana" w:hAnsi="Verdana"/>
+          <w:color w:val="4488aa"/>
+          <w:sz w:val="20"/>
+          <w:szCs w:val="20"/>
+          <w:rtl w:val="0"/>
+        </w:rPr>
+        <w:t xml:space="preserve">{"uid":"143","name":"apschhokar(115)","pass":"$S$DsiPtC.UWCCG7zjFYikDQAntcViLZWrNSvKVDcpz.XVLTpSf5RpX","mail":"apschhokar@gmail.com","theme":"","signature":"","signature_format":null,"created":"1448829123","access":"0","login":"0","status":"1","timezone":null,"language":"","picture":null,"init":"apschhokar@gmail.com","data":false,"roles":{"2":"authenticated user"},"field_contact_":[],"field_user_first_name":{"und":[{"value":"Ajay ","format":null,"safe_value":"Ajay "}]},"field_last_name":{"und":[{"value":"Singh ","format":null,"safe_value":"Singh "}]},"field_user_address":[],"field_user_pin_code":[],"rdf_mapping":{"rdftype":["sioc:UserAccount"],"name":{"predicates":["foaf:name"]},"homepage":{"predicates":["foaf:page"],"type":"rel"}}}</w:t>
+      </w:r>
+      <w:r>
+        <w:rPr>
+          <w:rFonts w:ascii="Verdana" w:cs="Verdana" w:eastAsia="Verdana" w:hAnsi="Verdana"/>
+          <w:sz w:val="20"/>
+          <w:szCs w:val="20"/>
+          <w:rtl w:val="0"/>
+        </w:rPr>
+        <w:t xml:space="preserve">"</w:t>
+      </w:r>
+      <w:r>
+        <w:rPr>
+          <w:rtl w:val="0"/>
+        </w:rPr>
+      </w:r>
+    </w:p>
+    <w:p>
+      <w:pPr>
+        <w:contextualSpacing w:val="0"/>
+      </w:pPr>
+      <w:r>
+        <w:rPr>
+          <w:rtl w:val="0"/>
+        </w:rPr>
+      </w:r>
+    </w:p>
+    <w:p>
+      <w:pPr>
+        <w:contextualSpacing w:val="0"/>
+      </w:pPr>
+      <w:r>
+        <w:rPr>
+          <w:rtl w:val="0"/>
+        </w:rPr>
+      </w:r>
+    </w:p>
+    <w:p>
+      <w:pPr>
+        <w:contextualSpacing w:val="0"/>
+      </w:pPr>
+      <w:r>
+        <w:rPr>
+          <w:rtl w:val="0"/>
+        </w:rPr>
+      </w:r>
+    </w:p>
+    <w:p>
+      <w:pPr>
+        <w:contextualSpacing w:val="0"/>
+      </w:pPr>
+      <w:r>
+        <w:rPr>
+          <w:rtl w:val="0"/>
+        </w:rPr>
+      </w:r>
+    </w:p>
+    <w:p>
+      <w:pPr>
+        <w:contextualSpacing w:val="0"/>
+      </w:pPr>
+      <w:r>
+        <w:rPr>
+          <w:rtl w:val="0"/>
+        </w:rPr>
         <w:br w:type="textWrapping"/>
       </w:r>
       <w:r>
@@ -2421,7 +2506,7 @@
           <w:b w:val="1"/>
           <w:rtl w:val="0"/>
         </w:rPr>
-        <w:t xml:space="preserve">NEw USER</w:t>
+        <w:t xml:space="preserve">NEw USER Creation</w:t>
       </w:r>
     </w:p>
     <w:p>

</xml_diff>

<commit_message>
Service documents with list and hyperlinks
</commit_message>
<xml_diff>
--- a/Backend/Servicesdocument.docx
+++ b/Backend/Servicesdocument.docx
@@ -10,47 +10,432 @@
       <w:r>
         <w:rPr>
           <w:b w:val="1"/>
-          <w:rtl w:val="0"/>
-        </w:rPr>
-        <w:t xml:space="preserve">Moderator: To Approve a Book</w:t>
-        <w:br w:type="textWrapping"/>
-      </w:r>
-      <w:hyperlink r:id="rId5">
+          <w:sz w:val="28"/>
+          <w:szCs w:val="28"/>
+          <w:rtl w:val="0"/>
+        </w:rPr>
+        <w:t xml:space="preserve">List</w:t>
+      </w:r>
+    </w:p>
+    <w:p>
+      <w:pPr>
+        <w:numPr>
+          <w:ilvl w:val="0"/>
+          <w:numId w:val="2"/>
+        </w:numPr>
+        <w:ind w:left="720" w:hanging="360"/>
+        <w:contextualSpacing w:val="1"/>
+        <w:rPr>
+          <w:b w:val="1"/>
+          <w:sz w:val="28"/>
+          <w:szCs w:val="28"/>
+        </w:rPr>
+      </w:pPr>
+      <w:hyperlink w:anchor="id.iqhejqyhuymy">
         <w:r>
           <w:rPr>
             <w:b w:val="1"/>
             <w:color w:val="1155cc"/>
+            <w:sz w:val="28"/>
+            <w:szCs w:val="28"/>
             <w:u w:val="single"/>
             <w:rtl w:val="0"/>
           </w:rPr>
-          <w:t xml:space="preserve">http://dev-my-barter-site.pantheon.io/book_list</w:t>
+          <w:t xml:space="preserve">Retrieve received requests of user</w:t>
         </w:r>
       </w:hyperlink>
       <w:r>
         <w:rPr>
+          <w:rtl w:val="0"/>
+        </w:rPr>
+      </w:r>
+    </w:p>
+    <w:p>
+      <w:pPr>
+        <w:numPr>
+          <w:ilvl w:val="0"/>
+          <w:numId w:val="2"/>
+        </w:numPr>
+        <w:ind w:left="720" w:hanging="360"/>
+        <w:contextualSpacing w:val="1"/>
+        <w:rPr>
           <w:b w:val="1"/>
+          <w:sz w:val="28"/>
+          <w:szCs w:val="28"/>
+        </w:rPr>
+      </w:pPr>
+      <w:hyperlink w:anchor="id.8rccxbefb819">
+        <w:r>
+          <w:rPr>
+            <w:b w:val="1"/>
+            <w:color w:val="1155cc"/>
+            <w:sz w:val="28"/>
+            <w:szCs w:val="28"/>
+            <w:u w:val="single"/>
+            <w:rtl w:val="0"/>
+          </w:rPr>
+          <w:t xml:space="preserve">Create new requests</w:t>
+        </w:r>
+      </w:hyperlink>
+      <w:r>
+        <w:rPr>
+          <w:rtl w:val="0"/>
+        </w:rPr>
+      </w:r>
+    </w:p>
+    <w:p>
+      <w:pPr>
+        <w:numPr>
+          <w:ilvl w:val="0"/>
+          <w:numId w:val="2"/>
+        </w:numPr>
+        <w:ind w:left="720" w:hanging="360"/>
+        <w:contextualSpacing w:val="1"/>
+        <w:rPr>
+          <w:b w:val="1"/>
+          <w:sz w:val="28"/>
+          <w:szCs w:val="28"/>
+        </w:rPr>
+      </w:pPr>
+      <w:hyperlink w:anchor="id.csx9840muk6">
+        <w:r>
+          <w:rPr>
+            <w:b w:val="1"/>
+            <w:color w:val="1155cc"/>
+            <w:sz w:val="28"/>
+            <w:szCs w:val="28"/>
+            <w:u w:val="single"/>
+            <w:rtl w:val="0"/>
+          </w:rPr>
+          <w:t xml:space="preserve">Retrieve a request by id</w:t>
+        </w:r>
+      </w:hyperlink>
+      <w:r>
+        <w:rPr>
+          <w:rtl w:val="0"/>
+        </w:rPr>
+      </w:r>
+    </w:p>
+    <w:p>
+      <w:pPr>
+        <w:numPr>
+          <w:ilvl w:val="0"/>
+          <w:numId w:val="2"/>
+        </w:numPr>
+        <w:ind w:left="720" w:hanging="360"/>
+        <w:contextualSpacing w:val="1"/>
+        <w:rPr>
+          <w:b w:val="1"/>
+          <w:sz w:val="28"/>
+          <w:szCs w:val="28"/>
+          <w:u w:val="none"/>
+        </w:rPr>
+      </w:pPr>
+      <w:hyperlink w:anchor="id.w0ez40w5uixp">
+        <w:r>
+          <w:rPr>
+            <w:b w:val="1"/>
+            <w:color w:val="1155cc"/>
+            <w:sz w:val="28"/>
+            <w:szCs w:val="28"/>
+            <w:u w:val="single"/>
+            <w:rtl w:val="0"/>
+          </w:rPr>
+          <w:t xml:space="preserve">Retrieve all Books by user which are approved by moderator as well as available for barter</w:t>
+        </w:r>
+      </w:hyperlink>
+      <w:r>
+        <w:rPr>
+          <w:rtl w:val="0"/>
+        </w:rPr>
+      </w:r>
+    </w:p>
+    <w:p>
+      <w:pPr>
+        <w:numPr>
+          <w:ilvl w:val="0"/>
+          <w:numId w:val="2"/>
+        </w:numPr>
+        <w:ind w:left="720" w:hanging="360"/>
+        <w:contextualSpacing w:val="1"/>
+        <w:rPr>
+          <w:b w:val="1"/>
+          <w:sz w:val="28"/>
+          <w:szCs w:val="28"/>
+          <w:u w:val="none"/>
+        </w:rPr>
+      </w:pPr>
+      <w:hyperlink w:anchor="id.srj5o2cb212k">
+        <w:r>
+          <w:rPr>
+            <w:b w:val="1"/>
+            <w:color w:val="1155cc"/>
+            <w:sz w:val="28"/>
+            <w:szCs w:val="28"/>
+            <w:u w:val="single"/>
+            <w:rtl w:val="0"/>
+          </w:rPr>
+          <w:t xml:space="preserve">Retrieve all Books by user which are approved by moderator</w:t>
+        </w:r>
+      </w:hyperlink>
+      <w:r>
+        <w:rPr>
+          <w:rtl w:val="0"/>
+        </w:rPr>
+      </w:r>
+    </w:p>
+    <w:p>
+      <w:pPr>
+        <w:numPr>
+          <w:ilvl w:val="0"/>
+          <w:numId w:val="2"/>
+        </w:numPr>
+        <w:ind w:left="720" w:hanging="360"/>
+        <w:contextualSpacing w:val="1"/>
+        <w:rPr>
+          <w:b w:val="1"/>
+          <w:sz w:val="28"/>
+          <w:szCs w:val="28"/>
+          <w:u w:val="none"/>
+        </w:rPr>
+      </w:pPr>
+      <w:hyperlink w:anchor="id.e417kpvw4wn2">
+        <w:r>
+          <w:rPr>
+            <w:b w:val="1"/>
+            <w:color w:val="1155cc"/>
+            <w:sz w:val="28"/>
+            <w:szCs w:val="28"/>
+            <w:u w:val="single"/>
+            <w:rtl w:val="0"/>
+          </w:rPr>
+          <w:t xml:space="preserve">Save a book with Image</w:t>
+        </w:r>
+      </w:hyperlink>
+      <w:r>
+        <w:rPr>
+          <w:rtl w:val="0"/>
+        </w:rPr>
+      </w:r>
+    </w:p>
+    <w:p>
+      <w:pPr>
+        <w:numPr>
+          <w:ilvl w:val="0"/>
+          <w:numId w:val="2"/>
+        </w:numPr>
+        <w:ind w:left="720" w:hanging="360"/>
+        <w:contextualSpacing w:val="1"/>
+        <w:rPr>
+          <w:b w:val="1"/>
+          <w:sz w:val="28"/>
+          <w:szCs w:val="28"/>
+          <w:u w:val="none"/>
+        </w:rPr>
+      </w:pPr>
+      <w:hyperlink w:anchor="id.txkmh2gnf4rj">
+        <w:r>
+          <w:rPr>
+            <w:b w:val="1"/>
+            <w:color w:val="1155cc"/>
+            <w:sz w:val="28"/>
+            <w:szCs w:val="28"/>
+            <w:u w:val="single"/>
+            <w:rtl w:val="0"/>
+          </w:rPr>
+          <w:t xml:space="preserve">Retrieve a book</w:t>
+        </w:r>
+      </w:hyperlink>
+      <w:r>
+        <w:rPr>
+          <w:rtl w:val="0"/>
+        </w:rPr>
+      </w:r>
+    </w:p>
+    <w:p>
+      <w:pPr>
+        <w:numPr>
+          <w:ilvl w:val="0"/>
+          <w:numId w:val="2"/>
+        </w:numPr>
+        <w:ind w:left="720" w:hanging="360"/>
+        <w:contextualSpacing w:val="1"/>
+        <w:rPr>
+          <w:b w:val="1"/>
+          <w:sz w:val="28"/>
+          <w:szCs w:val="28"/>
+          <w:u w:val="none"/>
+        </w:rPr>
+      </w:pPr>
+      <w:hyperlink w:anchor="id.2ccn7u4wsiku">
+        <w:r>
+          <w:rPr>
+            <w:b w:val="1"/>
+            <w:color w:val="1155cc"/>
+            <w:sz w:val="28"/>
+            <w:szCs w:val="28"/>
+            <w:u w:val="single"/>
+            <w:rtl w:val="0"/>
+          </w:rPr>
+          <w:t xml:space="preserve">Delete a book</w:t>
+        </w:r>
+      </w:hyperlink>
+      <w:r>
+        <w:rPr>
+          <w:rtl w:val="0"/>
+        </w:rPr>
+      </w:r>
+    </w:p>
+    <w:p>
+      <w:pPr>
+        <w:numPr>
+          <w:ilvl w:val="0"/>
+          <w:numId w:val="2"/>
+        </w:numPr>
+        <w:ind w:left="720" w:hanging="360"/>
+        <w:contextualSpacing w:val="1"/>
+        <w:rPr>
+          <w:b w:val="1"/>
+          <w:sz w:val="28"/>
+          <w:szCs w:val="28"/>
+          <w:u w:val="none"/>
+        </w:rPr>
+      </w:pPr>
+      <w:hyperlink w:anchor="id.sz3z5werc66a">
+        <w:r>
+          <w:rPr>
+            <w:b w:val="1"/>
+            <w:color w:val="1155cc"/>
+            <w:sz w:val="28"/>
+            <w:szCs w:val="28"/>
+            <w:u w:val="single"/>
+            <w:rtl w:val="0"/>
+          </w:rPr>
+          <w:t xml:space="preserve">USER Login check </w:t>
+        </w:r>
+      </w:hyperlink>
+      <w:r>
+        <w:rPr>
+          <w:rtl w:val="0"/>
+        </w:rPr>
+      </w:r>
+    </w:p>
+    <w:p>
+      <w:pPr>
+        <w:numPr>
+          <w:ilvl w:val="0"/>
+          <w:numId w:val="2"/>
+        </w:numPr>
+        <w:ind w:left="720" w:hanging="360"/>
+        <w:contextualSpacing w:val="1"/>
+        <w:rPr>
+          <w:b w:val="1"/>
+          <w:sz w:val="28"/>
+          <w:szCs w:val="28"/>
+          <w:u w:val="none"/>
+        </w:rPr>
+      </w:pPr>
+      <w:hyperlink w:anchor="id.y8o2xafmcw6l">
+        <w:r>
+          <w:rPr>
+            <w:b w:val="1"/>
+            <w:color w:val="1155cc"/>
+            <w:sz w:val="28"/>
+            <w:szCs w:val="28"/>
+            <w:u w:val="single"/>
+            <w:rtl w:val="0"/>
+          </w:rPr>
+          <w:t xml:space="preserve">User get info byID</w:t>
+        </w:r>
+      </w:hyperlink>
+      <w:r>
+        <w:rPr>
+          <w:rtl w:val="0"/>
+        </w:rPr>
+      </w:r>
+    </w:p>
+    <w:p>
+      <w:pPr>
+        <w:numPr>
+          <w:ilvl w:val="0"/>
+          <w:numId w:val="2"/>
+        </w:numPr>
+        <w:ind w:left="720" w:hanging="360"/>
+        <w:contextualSpacing w:val="1"/>
+        <w:rPr>
+          <w:b w:val="1"/>
+          <w:sz w:val="28"/>
+          <w:szCs w:val="28"/>
+          <w:u w:val="none"/>
+        </w:rPr>
+      </w:pPr>
+      <w:hyperlink w:anchor="id.bhoiycdhr83k">
+        <w:r>
+          <w:rPr>
+            <w:b w:val="1"/>
+            <w:color w:val="1155cc"/>
+            <w:sz w:val="28"/>
+            <w:szCs w:val="28"/>
+            <w:u w:val="single"/>
+            <w:rtl w:val="0"/>
+          </w:rPr>
+          <w:t xml:space="preserve">NEw USER Creation</w:t>
+        </w:r>
+      </w:hyperlink>
+      <w:r>
+        <w:rPr>
           <w:rtl w:val="0"/>
         </w:rPr>
         <w:br w:type="textWrapping"/>
       </w:r>
-    </w:p>
-    <w:p>
-      <w:pPr>
-        <w:contextualSpacing w:val="0"/>
-      </w:pPr>
-      <w:r>
-        <w:rPr>
-          <w:rtl w:val="0"/>
-        </w:rPr>
-      </w:r>
-    </w:p>
-    <w:p>
-      <w:pPr>
-        <w:contextualSpacing w:val="0"/>
-      </w:pPr>
-      <w:r>
+      <w:r>
+        <w:rPr>
+          <w:rtl w:val="0"/>
+        </w:rPr>
+      </w:r>
+    </w:p>
+    <w:p>
+      <w:pPr>
+        <w:contextualSpacing w:val="0"/>
+        <w:rPr/>
+      </w:pPr>
+      <w:r>
+        <w:rPr>
+          <w:rtl w:val="0"/>
+        </w:rPr>
+      </w:r>
+    </w:p>
+    <w:p>
+      <w:pPr>
+        <w:contextualSpacing w:val="0"/>
+      </w:pPr>
+      <w:r>
+        <w:rPr>
+          <w:rtl w:val="0"/>
+        </w:rPr>
+      </w:r>
+    </w:p>
+    <w:p>
+      <w:pPr>
+        <w:numPr>
+          <w:ilvl w:val="0"/>
+          <w:numId w:val="1"/>
+        </w:numPr>
+        <w:ind w:left="720" w:hanging="360"/>
+        <w:contextualSpacing w:val="1"/>
         <w:rPr>
           <w:b w:val="1"/>
+          <w:sz w:val="28"/>
+          <w:szCs w:val="28"/>
+        </w:rPr>
+      </w:pPr>
+      <w:bookmarkStart w:colFirst="0" w:colLast="0" w:name="id.iqhejqyhuymy" w:id="0"/>
+      <w:bookmarkEnd w:id="0"/>
+      <w:r>
+        <w:rPr>
+          <w:b w:val="1"/>
+          <w:sz w:val="28"/>
+          <w:szCs w:val="28"/>
           <w:rtl w:val="0"/>
         </w:rPr>
         <w:t xml:space="preserve">Retrieve received requests of user</w:t>
@@ -60,7 +445,7 @@
       <w:pPr>
         <w:contextualSpacing w:val="0"/>
       </w:pPr>
-      <w:hyperlink r:id="rId6">
+      <w:hyperlink r:id="rId5">
         <w:r>
           <w:rPr>
             <w:color w:val="1155cc"/>
@@ -236,6 +621,7 @@
     </w:p>
     <w:p>
       <w:pPr>
+        <w:ind w:firstLine="720"/>
         <w:contextualSpacing w:val="0"/>
       </w:pPr>
       <w:r>
@@ -245,14 +631,35 @@
         </w:rPr>
         <w:t xml:space="preserve">Barter Requests</w:t>
         <w:br w:type="textWrapping"/>
-        <w:t xml:space="preserve">Create new requests</w:t>
-      </w:r>
-    </w:p>
-    <w:p>
-      <w:pPr>
-        <w:contextualSpacing w:val="0"/>
-      </w:pPr>
-      <w:hyperlink r:id="rId7">
+      </w:r>
+      <w:bookmarkStart w:colFirst="0" w:colLast="0" w:name="id.8rccxbefb819" w:id="1"/>
+      <w:bookmarkEnd w:id="1"/>
+      <w:r>
+        <w:rPr>
+          <w:b w:val="1"/>
+          <w:sz w:val="28"/>
+          <w:szCs w:val="28"/>
+          <w:rtl w:val="0"/>
+        </w:rPr>
+        <w:tab/>
+        <w:t xml:space="preserve">2) Create new requests</w:t>
+      </w:r>
+    </w:p>
+    <w:p>
+      <w:pPr>
+        <w:contextualSpacing w:val="0"/>
+      </w:pPr>
+      <w:r>
+        <w:rPr>
+          <w:rtl w:val="0"/>
+        </w:rPr>
+      </w:r>
+    </w:p>
+    <w:p>
+      <w:pPr>
+        <w:contextualSpacing w:val="0"/>
+      </w:pPr>
+      <w:hyperlink r:id="rId6">
         <w:r>
           <w:rPr>
             <w:color w:val="1155cc"/>
@@ -424,24 +831,37 @@
     </w:p>
     <w:p>
       <w:pPr>
-        <w:contextualSpacing w:val="0"/>
-      </w:pPr>
-      <w:r>
-        <w:rPr>
-          <w:rFonts w:ascii="Verdana" w:cs="Verdana" w:eastAsia="Verdana" w:hAnsi="Verdana"/>
-          <w:sz w:val="20"/>
-          <w:szCs w:val="20"/>
-          <w:u w:val="single"/>
-          <w:rtl w:val="0"/>
-        </w:rPr>
-        <w:t xml:space="preserve">Retrieve a request by id</w:t>
-      </w:r>
-    </w:p>
-    <w:p>
-      <w:pPr>
-        <w:contextualSpacing w:val="0"/>
-      </w:pPr>
-      <w:hyperlink r:id="rId8">
+        <w:ind w:firstLine="720"/>
+        <w:contextualSpacing w:val="0"/>
+      </w:pPr>
+      <w:bookmarkStart w:colFirst="0" w:colLast="0" w:name="id.csx9840muk6" w:id="2"/>
+      <w:bookmarkEnd w:id="2"/>
+      <w:r>
+        <w:rPr>
+          <w:rFonts w:ascii="Verdana" w:cs="Verdana" w:eastAsia="Verdana" w:hAnsi="Verdana"/>
+          <w:sz w:val="28"/>
+          <w:szCs w:val="28"/>
+          <w:u w:val="single"/>
+          <w:rtl w:val="0"/>
+        </w:rPr>
+        <w:t xml:space="preserve">3) Retrieve a request by id</w:t>
+      </w:r>
+    </w:p>
+    <w:p>
+      <w:pPr>
+        <w:contextualSpacing w:val="0"/>
+      </w:pPr>
+      <w:r>
+        <w:rPr>
+          <w:rtl w:val="0"/>
+        </w:rPr>
+      </w:r>
+    </w:p>
+    <w:p>
+      <w:pPr>
+        <w:contextualSpacing w:val="0"/>
+      </w:pPr>
+      <w:hyperlink r:id="rId7">
         <w:r>
           <w:rPr>
             <w:rFonts w:ascii="Verdana" w:cs="Verdana" w:eastAsia="Verdana" w:hAnsi="Verdana"/>
@@ -961,14 +1381,24 @@
         </w:rPr>
         <w:t xml:space="preserve">Feed:</w:t>
         <w:br w:type="textWrapping"/>
-        <w:t xml:space="preserve">Retrieve all Books by user which are approved by moderator as well as available for barter</w:t>
-      </w:r>
-    </w:p>
-    <w:p>
-      <w:pPr>
-        <w:contextualSpacing w:val="0"/>
-      </w:pPr>
-      <w:hyperlink r:id="rId9">
+      </w:r>
+      <w:bookmarkStart w:colFirst="0" w:colLast="0" w:name="id.w0ez40w5uixp" w:id="3"/>
+      <w:bookmarkEnd w:id="3"/>
+      <w:r>
+        <w:rPr>
+          <w:b w:val="1"/>
+          <w:sz w:val="28"/>
+          <w:szCs w:val="28"/>
+          <w:rtl w:val="0"/>
+        </w:rPr>
+        <w:t xml:space="preserve">4) Retrieve all Books by user which are approved by moderator as well as available for barter</w:t>
+      </w:r>
+    </w:p>
+    <w:p>
+      <w:pPr>
+        <w:contextualSpacing w:val="0"/>
+      </w:pPr>
+      <w:hyperlink r:id="rId8">
         <w:r>
           <w:rPr>
             <w:color w:val="1155cc"/>
@@ -1014,7 +1444,7 @@
         <w:rPr>
           <w:rtl w:val="0"/>
         </w:rPr>
-        <w:t xml:space="preserve">"empty":"empty"</w:t>
+        <w:t xml:space="preserve">"user/_id":"143"</w:t>
       </w:r>
     </w:p>
     <w:p>
@@ -1051,7 +1481,7 @@
         </w:rPr>
         <w:t xml:space="preserve">[{"id":"54","title":"IR BOOK","book_owner_id":"69","book_author":"author","book_description":"desc","book_year_of_purchase":"1929","book_original_price":"22","book_image_url":"dev-my-barter-site.pantheon.io\/sites\/default\/files\/notuploaded.JPG","book_available_for_barter":"1","book_moderator_approval":"0","amazon_link":""},{"id":"73","title":"IR BOOK3","book_owner_id":"","book_author":"author","book_description":"Bella is just a regular girl in a new town. Everything is normal until she meets brooding and mysterious Edward Cullen. As they start to get closer she stumbles upon his most deadly secret. She found out he's a vampire. With this on her mind she also notices the gruesome murders that have been happening around town. Will she trust her heart? Or the warning signs going through her head? This love story follows a girl and her vampire boyfriend as they struggle to appear as the normal couple everyone expects them to be.","book_year_of_purchase":"1929","book_original_price":"22","book_image_url":"dev-my-barter-site.pantheon.io\/sites\/default\/files\/\/book_5_0.png","book_available_for_barter":"1","book_moderator_approval":"0","amazon_link":"http:\/\/</w:t>
       </w:r>
-      <w:hyperlink r:id="rId10">
+      <w:hyperlink r:id="rId9">
         <w:r>
           <w:rPr>
             <w:rFonts w:ascii="Verdana" w:cs="Verdana" w:eastAsia="Verdana" w:hAnsi="Verdana"/>
@@ -1112,12 +1542,16 @@
       <w:pPr>
         <w:contextualSpacing w:val="0"/>
       </w:pPr>
+      <w:bookmarkStart w:colFirst="0" w:colLast="0" w:name="id.srj5o2cb212k" w:id="4"/>
+      <w:bookmarkEnd w:id="4"/>
       <w:r>
         <w:rPr>
           <w:b w:val="1"/>
-          <w:rtl w:val="0"/>
-        </w:rPr>
-        <w:t xml:space="preserve">Retrieve all Books by user which are approved by moderator</w:t>
+          <w:sz w:val="28"/>
+          <w:szCs w:val="28"/>
+          <w:rtl w:val="0"/>
+        </w:rPr>
+        <w:t xml:space="preserve">5) Retrieve all Books by user which are approved by moderator</w:t>
       </w:r>
       <w:r>
         <w:rPr>
@@ -1125,7 +1559,7 @@
         </w:rPr>
         <w:br w:type="textWrapping"/>
       </w:r>
-      <w:hyperlink r:id="rId11">
+      <w:hyperlink r:id="rId10">
         <w:r>
           <w:rPr>
             <w:color w:val="1155cc"/>
@@ -1266,12 +1700,16 @@
       <w:pPr>
         <w:contextualSpacing w:val="0"/>
       </w:pPr>
+      <w:bookmarkStart w:colFirst="0" w:colLast="0" w:name="id.e417kpvw4wn2" w:id="5"/>
+      <w:bookmarkEnd w:id="5"/>
       <w:r>
         <w:rPr>
           <w:b w:val="1"/>
-          <w:rtl w:val="0"/>
-        </w:rPr>
-        <w:t xml:space="preserve">Save a book with Image</w:t>
+          <w:sz w:val="28"/>
+          <w:szCs w:val="28"/>
+          <w:rtl w:val="0"/>
+        </w:rPr>
+        <w:t xml:space="preserve">6) Save a book with Image</w:t>
       </w:r>
     </w:p>
     <w:p>
@@ -1468,12 +1906,16 @@
       <w:pPr>
         <w:contextualSpacing w:val="0"/>
       </w:pPr>
+      <w:bookmarkStart w:colFirst="0" w:colLast="0" w:name="id.txkmh2gnf4rj" w:id="6"/>
+      <w:bookmarkEnd w:id="6"/>
       <w:r>
         <w:rPr>
           <w:b w:val="1"/>
-          <w:rtl w:val="0"/>
-        </w:rPr>
-        <w:t xml:space="preserve">Retrieve a book</w:t>
+          <w:sz w:val="28"/>
+          <w:szCs w:val="28"/>
+          <w:rtl w:val="0"/>
+        </w:rPr>
+        <w:t xml:space="preserve">7) Retrieve a book</w:t>
       </w:r>
     </w:p>
     <w:p>
@@ -1491,7 +1933,7 @@
       <w:pPr>
         <w:contextualSpacing w:val="0"/>
       </w:pPr>
-      <w:hyperlink r:id="rId12">
+      <w:hyperlink r:id="rId11">
         <w:r>
           <w:rPr>
             <w:color w:val="1155cc"/>
@@ -1989,7 +2431,7 @@
         </w:rPr>
         <w:t xml:space="preserve">: "</w:t>
       </w:r>
-      <w:hyperlink r:id="rId13">
+      <w:hyperlink r:id="rId12">
         <w:r>
           <w:rPr>
             <w:rFonts w:ascii="Verdana" w:cs="Verdana" w:eastAsia="Verdana" w:hAnsi="Verdana"/>
@@ -2041,12 +2483,16 @@
       <w:pPr>
         <w:contextualSpacing w:val="0"/>
       </w:pPr>
+      <w:bookmarkStart w:colFirst="0" w:colLast="0" w:name="id.2ccn7u4wsiku" w:id="7"/>
+      <w:bookmarkEnd w:id="7"/>
       <w:r>
         <w:rPr>
           <w:b w:val="1"/>
-          <w:rtl w:val="0"/>
-        </w:rPr>
-        <w:t xml:space="preserve">Delete a book</w:t>
+          <w:sz w:val="28"/>
+          <w:szCs w:val="28"/>
+          <w:rtl w:val="0"/>
+        </w:rPr>
+        <w:t xml:space="preserve">8) Delete a book</w:t>
       </w:r>
     </w:p>
     <w:p>
@@ -2186,7 +2632,22 @@
         </w:rPr>
         <w:t xml:space="preserve">NEW</w:t>
         <w:br w:type="textWrapping"/>
-        <w:t xml:space="preserve">USER Login check </w:t>
+      </w:r>
+      <w:bookmarkStart w:colFirst="0" w:colLast="0" w:name="id.sz3z5werc66a" w:id="8"/>
+      <w:bookmarkEnd w:id="8"/>
+      <w:r>
+        <w:rPr>
+          <w:b w:val="1"/>
+          <w:sz w:val="28"/>
+          <w:szCs w:val="28"/>
+          <w:rtl w:val="0"/>
+        </w:rPr>
+        <w:t xml:space="preserve">9) USER Login check </w:t>
+      </w:r>
+      <w:r>
+        <w:rPr>
+          <w:rtl w:val="0"/>
+        </w:rPr>
         <w:br w:type="textWrapping"/>
         <w:t xml:space="preserve">POST</w:t>
       </w:r>
@@ -2195,7 +2656,7 @@
       <w:pPr>
         <w:contextualSpacing w:val="0"/>
       </w:pPr>
-      <w:hyperlink r:id="rId14">
+      <w:hyperlink r:id="rId13">
         <w:r>
           <w:rPr>
             <w:color w:val="1155cc"/>
@@ -2296,7 +2757,7 @@
         </w:rPr>
         <w:t xml:space="preserve">{"email":"</w:t>
       </w:r>
-      <w:hyperlink r:id="rId15">
+      <w:hyperlink r:id="rId14">
         <w:r>
           <w:rPr>
             <w:rFonts w:ascii="Verdana" w:cs="Verdana" w:eastAsia="Verdana" w:hAnsi="Verdana"/>
@@ -2353,12 +2814,16 @@
       <w:pPr>
         <w:contextualSpacing w:val="0"/>
       </w:pPr>
+      <w:bookmarkStart w:colFirst="0" w:colLast="0" w:name="id.y8o2xafmcw6l" w:id="9"/>
+      <w:bookmarkEnd w:id="9"/>
       <w:r>
         <w:rPr>
           <w:b w:val="1"/>
-          <w:rtl w:val="0"/>
-        </w:rPr>
-        <w:t xml:space="preserve">User get info byID</w:t>
+          <w:sz w:val="28"/>
+          <w:szCs w:val="28"/>
+          <w:rtl w:val="0"/>
+        </w:rPr>
+        <w:t xml:space="preserve">10) User get info byID</w:t>
       </w:r>
       <w:r>
         <w:rPr>
@@ -2366,7 +2831,7 @@
         </w:rPr>
         <w:br w:type="textWrapping"/>
       </w:r>
-      <w:hyperlink r:id="rId16">
+      <w:hyperlink r:id="rId15">
         <w:r>
           <w:rPr>
             <w:color w:val="1155cc"/>
@@ -2501,19 +2966,23 @@
         </w:rPr>
         <w:br w:type="textWrapping"/>
       </w:r>
+      <w:bookmarkStart w:colFirst="0" w:colLast="0" w:name="id.bhoiycdhr83k" w:id="10"/>
+      <w:bookmarkEnd w:id="10"/>
       <w:r>
         <w:rPr>
           <w:b w:val="1"/>
-          <w:rtl w:val="0"/>
-        </w:rPr>
-        <w:t xml:space="preserve">NEw USER Creation</w:t>
-      </w:r>
-    </w:p>
-    <w:p>
-      <w:pPr>
-        <w:contextualSpacing w:val="0"/>
-      </w:pPr>
-      <w:hyperlink r:id="rId17">
+          <w:sz w:val="28"/>
+          <w:szCs w:val="28"/>
+          <w:rtl w:val="0"/>
+        </w:rPr>
+        <w:t xml:space="preserve">11) NEw USER Creation</w:t>
+      </w:r>
+    </w:p>
+    <w:p>
+      <w:pPr>
+        <w:contextualSpacing w:val="0"/>
+      </w:pPr>
+      <w:hyperlink r:id="rId16">
         <w:r>
           <w:rPr>
             <w:color w:val="1155cc"/>
@@ -2782,308 +3251,6 @@
         <w:rPr>
           <w:rtl w:val="0"/>
         </w:rPr>
-        <w:t xml:space="preserve">CREATE NEW USER</w:t>
-      </w:r>
-    </w:p>
-    <w:p>
-      <w:pPr>
-        <w:contextualSpacing w:val="0"/>
-      </w:pPr>
-      <w:r>
-        <w:rPr>
-          <w:rtl w:val="0"/>
-        </w:rPr>
-        <w:t xml:space="preserve">Example </w:t>
-      </w:r>
-      <w:hyperlink r:id="rId18">
-        <w:r>
-          <w:rPr>
-            <w:color w:val="1155cc"/>
-            <w:u w:val="single"/>
-            <w:rtl w:val="0"/>
-          </w:rPr>
-          <w:t xml:space="preserve">http://dev-my-barter-site.pantheon.io/myrestapi/barter_user/create?str={"email":"sahildgfdffdfduuy@gmail.com","pass":"hello</w:t>
-        </w:r>
-      </w:hyperlink>
-      <w:r>
-        <w:rPr>
-          <w:rtl w:val="0"/>
-        </w:rPr>
-        <w:t xml:space="preserve">"}</w:t>
-        <w:br w:type="textWrapping"/>
-        <w:br w:type="textWrapping"/>
-        <w:t xml:space="preserve">Method: POST</w:t>
-        <w:br w:type="textWrapping"/>
-        <w:br w:type="textWrapping"/>
-        <w:t xml:space="preserve">Sample Retrieval</w:t>
-        <w:br w:type="textWrapping"/>
-      </w:r>
-      <w:r>
-        <w:rPr>
-          <w:rFonts w:ascii="Verdana" w:cs="Verdana" w:eastAsia="Verdana" w:hAnsi="Verdana"/>
-          <w:color w:val="777777"/>
-          <w:sz w:val="20"/>
-          <w:szCs w:val="20"/>
-          <w:rtl w:val="0"/>
-        </w:rPr>
-        <w:t xml:space="preserve">0:  </w:t>
-      </w:r>
-      <w:r>
-        <w:rPr>
-          <w:rFonts w:ascii="Verdana" w:cs="Verdana" w:eastAsia="Verdana" w:hAnsi="Verdana"/>
-          <w:sz w:val="20"/>
-          <w:szCs w:val="20"/>
-          <w:rtl w:val="0"/>
-        </w:rPr>
-        <w:t xml:space="preserve">"</w:t>
-      </w:r>
-      <w:r>
-        <w:rPr>
-          <w:rFonts w:ascii="Verdana" w:cs="Verdana" w:eastAsia="Verdana" w:hAnsi="Verdana"/>
-          <w:color w:val="4488aa"/>
-          <w:sz w:val="20"/>
-          <w:szCs w:val="20"/>
-          <w:rtl w:val="0"/>
-        </w:rPr>
-        <w:t xml:space="preserve">{"a":"Haan Bhai user ban gaya","b":{"uid":"63","name":"sahildgfdffdfduuy(63)","pass":"$S$DN\/ZRrAsw83hjOA38NMd6NcSVXBoXIK5BSj9.mCq8VA6uNkAS3VB","mail":"sahildgfdffdfduuy@gmail.com","theme":"","signature":"","signature_format":null,"created":"1446045078","access":"0","login":"0","status":"1","timezone":null,"language":"","picture":null,"init":"sahildgfdffdfduuy@gmail.com","data":false,"roles":{"2":"authenticated user"},"rdf_mapping":{"rdftype":["sioc:UserAccount"],"name":{"predicates":["foaf:name"]},"homepage":{"predicates":["foaf:page"],"type":"rel"}}}}</w:t>
-      </w:r>
-      <w:r>
-        <w:rPr>
-          <w:rFonts w:ascii="Verdana" w:cs="Verdana" w:eastAsia="Verdana" w:hAnsi="Verdana"/>
-          <w:sz w:val="20"/>
-          <w:szCs w:val="20"/>
-          <w:rtl w:val="0"/>
-        </w:rPr>
-        <w:t xml:space="preserve">"</w:t>
-      </w:r>
-    </w:p>
-    <w:p>
-      <w:pPr>
-        <w:contextualSpacing w:val="0"/>
-      </w:pPr>
-      <w:r>
-        <w:rPr>
-          <w:rtl w:val="0"/>
-        </w:rPr>
-      </w:r>
-    </w:p>
-    <w:p>
-      <w:pPr>
-        <w:contextualSpacing w:val="0"/>
-      </w:pPr>
-      <w:r>
-        <w:rPr>
-          <w:rFonts w:ascii="Verdana" w:cs="Verdana" w:eastAsia="Verdana" w:hAnsi="Verdana"/>
-          <w:sz w:val="20"/>
-          <w:szCs w:val="20"/>
-          <w:rtl w:val="0"/>
-        </w:rPr>
-        <w:t xml:space="preserve">OR</w:t>
-        <w:br w:type="textWrapping"/>
-      </w:r>
-      <w:r>
-        <w:rPr>
-          <w:rFonts w:ascii="Verdana" w:cs="Verdana" w:eastAsia="Verdana" w:hAnsi="Verdana"/>
-          <w:color w:val="777777"/>
-          <w:sz w:val="20"/>
-          <w:szCs w:val="20"/>
-          <w:rtl w:val="0"/>
-        </w:rPr>
-        <w:t xml:space="preserve">0:  </w:t>
-      </w:r>
-      <w:r>
-        <w:rPr>
-          <w:rFonts w:ascii="Verdana" w:cs="Verdana" w:eastAsia="Verdana" w:hAnsi="Verdana"/>
-          <w:sz w:val="20"/>
-          <w:szCs w:val="20"/>
-          <w:rtl w:val="0"/>
-        </w:rPr>
-        <w:t xml:space="preserve">"</w:t>
-      </w:r>
-      <w:r>
-        <w:rPr>
-          <w:rFonts w:ascii="Verdana" w:cs="Verdana" w:eastAsia="Verdana" w:hAnsi="Verdana"/>
-          <w:color w:val="4488aa"/>
-          <w:sz w:val="20"/>
-          <w:szCs w:val="20"/>
-          <w:rtl w:val="0"/>
-        </w:rPr>
-        <w:t xml:space="preserve">sahildgfdffdfduuy@gmail.com already exists</w:t>
-      </w:r>
-      <w:r>
-        <w:rPr>
-          <w:rFonts w:ascii="Verdana" w:cs="Verdana" w:eastAsia="Verdana" w:hAnsi="Verdana"/>
-          <w:sz w:val="20"/>
-          <w:szCs w:val="20"/>
-          <w:rtl w:val="0"/>
-        </w:rPr>
-        <w:t xml:space="preserve">"</w:t>
-        <w:br w:type="textWrapping"/>
-        <w:br w:type="textWrapping"/>
-        <w:t xml:space="preserve">2) Retrieve LOGIN CHECK</w:t>
-        <w:br w:type="textWrapping"/>
-      </w:r>
-    </w:p>
-    <w:p>
-      <w:pPr>
-        <w:contextualSpacing w:val="0"/>
-      </w:pPr>
-      <w:r>
-        <w:rPr>
-          <w:rFonts w:ascii="Verdana" w:cs="Verdana" w:eastAsia="Verdana" w:hAnsi="Verdana"/>
-          <w:sz w:val="20"/>
-          <w:szCs w:val="20"/>
-          <w:rtl w:val="0"/>
-        </w:rPr>
-        <w:t xml:space="preserve">Example</w:t>
-      </w:r>
-    </w:p>
-    <w:p>
-      <w:pPr>
-        <w:contextualSpacing w:val="0"/>
-      </w:pPr>
-      <w:hyperlink r:id="rId19">
-        <w:r>
-          <w:rPr>
-            <w:rFonts w:ascii="Verdana" w:cs="Verdana" w:eastAsia="Verdana" w:hAnsi="Verdana"/>
-            <w:color w:val="1155cc"/>
-            <w:sz w:val="20"/>
-            <w:szCs w:val="20"/>
-            <w:u w:val="single"/>
-            <w:rtl w:val="0"/>
-          </w:rPr>
-          <w:t xml:space="preserve">http://dev-my-barter-site.pantheon.io/myrestapi/barter_user/retrieve?str={"email":"sahildgfdffdfduuy@gmail.com","pass":"hello</w:t>
-        </w:r>
-      </w:hyperlink>
-      <w:r>
-        <w:rPr>
-          <w:rFonts w:ascii="Verdana" w:cs="Verdana" w:eastAsia="Verdana" w:hAnsi="Verdana"/>
-          <w:sz w:val="20"/>
-          <w:szCs w:val="20"/>
-          <w:rtl w:val="0"/>
-        </w:rPr>
-        <w:t xml:space="preserve">"}</w:t>
-      </w:r>
-    </w:p>
-    <w:p>
-      <w:pPr>
-        <w:contextualSpacing w:val="0"/>
-      </w:pPr>
-      <w:r>
-        <w:rPr>
-          <w:rFonts w:ascii="Verdana" w:cs="Verdana" w:eastAsia="Verdana" w:hAnsi="Verdana"/>
-          <w:sz w:val="20"/>
-          <w:szCs w:val="20"/>
-          <w:rtl w:val="0"/>
-        </w:rPr>
-        <w:br w:type="textWrapping"/>
-        <w:t xml:space="preserve">Method GET</w:t>
-      </w:r>
-      <w:r>
-        <w:rPr>
-          <w:rtl w:val="0"/>
-        </w:rPr>
-      </w:r>
-    </w:p>
-    <w:p>
-      <w:pPr>
-        <w:contextualSpacing w:val="0"/>
-      </w:pPr>
-      <w:r>
-        <w:rPr>
-          <w:rFonts w:ascii="Verdana" w:cs="Verdana" w:eastAsia="Verdana" w:hAnsi="Verdana"/>
-          <w:sz w:val="20"/>
-          <w:szCs w:val="20"/>
-          <w:rtl w:val="0"/>
-        </w:rPr>
-        <w:t xml:space="preserve">Example reply</w:t>
-      </w:r>
-    </w:p>
-    <w:p>
-      <w:pPr>
-        <w:contextualSpacing w:val="0"/>
-      </w:pPr>
-      <w:r>
-        <w:rPr>
-          <w:rFonts w:ascii="Verdana" w:cs="Verdana" w:eastAsia="Verdana" w:hAnsi="Verdana"/>
-          <w:color w:val="4488aa"/>
-          <w:sz w:val="20"/>
-          <w:szCs w:val="20"/>
-          <w:rtl w:val="0"/>
-        </w:rPr>
-        <w:t xml:space="preserve">{"a":"password matched","b":{"uid":"63","name":"sahildgfdffdfduuy(63)","pass":"$S$DN\/ZRrAsw83hjOA38NMd6NcSVXBoXIK5BSj9.mCq8VA6uNkAS3VB","mail":"sahildgfdffdfduuy@gmail.com","theme":"","signature":"","signature_format":null,"created":"1446045078","access":"0","login":"0","status":"1","timezone":null,"language":"","picture":null,"init":"sahildgfdffdfduuy@gmail.com","data":false,"roles":{"2":"authenticated user"},"rdf_mapping":{"rdftype":["sioc:UserAccount"],"name":{"predicates":["foaf:name"]},"homepage":{"predicates":["foaf:page"],"type":"rel"}}}}</w:t>
-      </w:r>
-      <w:r>
-        <w:rPr>
-          <w:rFonts w:ascii="Verdana" w:cs="Verdana" w:eastAsia="Verdana" w:hAnsi="Verdana"/>
-          <w:sz w:val="20"/>
-          <w:szCs w:val="20"/>
-          <w:rtl w:val="0"/>
-        </w:rPr>
-        <w:t xml:space="preserve">"</w:t>
-        <w:br w:type="textWrapping"/>
-      </w:r>
-    </w:p>
-    <w:p>
-      <w:pPr>
-        <w:contextualSpacing w:val="0"/>
-      </w:pPr>
-      <w:r>
-        <w:rPr>
-          <w:rFonts w:ascii="Verdana" w:cs="Verdana" w:eastAsia="Verdana" w:hAnsi="Verdana"/>
-          <w:sz w:val="20"/>
-          <w:szCs w:val="20"/>
-          <w:rtl w:val="0"/>
-        </w:rPr>
-        <w:t xml:space="preserve">OR </w:t>
-      </w:r>
-    </w:p>
-    <w:p>
-      <w:pPr>
-        <w:contextualSpacing w:val="0"/>
-      </w:pPr>
-      <w:r>
-        <w:rPr>
-          <w:rtl w:val="0"/>
-        </w:rPr>
-      </w:r>
-    </w:p>
-    <w:p>
-      <w:pPr>
-        <w:contextualSpacing w:val="0"/>
-      </w:pPr>
-      <w:r>
-        <w:rPr>
-          <w:rFonts w:ascii="Verdana" w:cs="Verdana" w:eastAsia="Verdana" w:hAnsi="Verdana"/>
-          <w:sz w:val="20"/>
-          <w:szCs w:val="20"/>
-          <w:rtl w:val="0"/>
-        </w:rPr>
-        <w:t xml:space="preserve">"</w:t>
-      </w:r>
-      <w:r>
-        <w:rPr>
-          <w:rFonts w:ascii="Verdana" w:cs="Verdana" w:eastAsia="Verdana" w:hAnsi="Verdana"/>
-          <w:color w:val="4488aa"/>
-          <w:sz w:val="20"/>
-          <w:szCs w:val="20"/>
-          <w:rtl w:val="0"/>
-        </w:rPr>
-        <w:t xml:space="preserve">["password FAILED"]</w:t>
-      </w:r>
-      <w:r>
-        <w:rPr>
-          <w:rFonts w:ascii="Verdana" w:cs="Verdana" w:eastAsia="Verdana" w:hAnsi="Verdana"/>
-          <w:sz w:val="20"/>
-          <w:szCs w:val="20"/>
-          <w:rtl w:val="0"/>
-        </w:rPr>
-        <w:t xml:space="preserve">"</w:t>
-        <w:br w:type="textWrapping"/>
-        <w:br w:type="textWrapping"/>
-        <w:br w:type="textWrapping"/>
-        <w:br w:type="textWrapping"/>
-        <w:br w:type="textWrapping"/>
       </w:r>
     </w:p>
     <w:sectPr>
@@ -3096,7 +3263,234 @@
 </file>
 
 <file path=word/numbering.xml><?xml version="1.0" encoding="utf-8"?>
-<w:numbering xmlns:mc="http://schemas.openxmlformats.org/markup-compatibility/2006" xmlns:o="urn:schemas-microsoft-com:office:office" xmlns:r="http://schemas.openxmlformats.org/officeDocument/2006/relationships" xmlns:m="http://schemas.openxmlformats.org/officeDocument/2006/math" xmlns:v="urn:schemas-microsoft-com:vml" xmlns:wp="http://schemas.openxmlformats.org/drawingml/2006/wordprocessingDrawing" xmlns:w10="urn:schemas-microsoft-com:office:word" xmlns:w="http://schemas.openxmlformats.org/wordprocessingml/2006/main" xmlns:wne="http://schemas.microsoft.com/office/word/2006/wordml" xmlns:sl="http://schemas.openxmlformats.org/schemaLibrary/2006/main" xmlns:a="http://schemas.openxmlformats.org/drawingml/2006/main" xmlns:pic="http://schemas.openxmlformats.org/drawingml/2006/picture" xmlns:c="http://schemas.openxmlformats.org/drawingml/2006/chart" xmlns:lc="http://schemas.openxmlformats.org/drawingml/2006/lockedCanvas" xmlns:dgm="http://schemas.openxmlformats.org/drawingml/2006/diagram" xmlns:wps="http://schemas.microsoft.com/office/word/2010/wordprocessingShape" xmlns:wpg="http://schemas.microsoft.com/office/word/2010/wordprocessingGroup"/>
+<w:numbering xmlns:mc="http://schemas.openxmlformats.org/markup-compatibility/2006" xmlns:o="urn:schemas-microsoft-com:office:office" xmlns:r="http://schemas.openxmlformats.org/officeDocument/2006/relationships" xmlns:m="http://schemas.openxmlformats.org/officeDocument/2006/math" xmlns:v="urn:schemas-microsoft-com:vml" xmlns:wp="http://schemas.openxmlformats.org/drawingml/2006/wordprocessingDrawing" xmlns:w10="urn:schemas-microsoft-com:office:word" xmlns:w="http://schemas.openxmlformats.org/wordprocessingml/2006/main" xmlns:wne="http://schemas.microsoft.com/office/word/2006/wordml" xmlns:sl="http://schemas.openxmlformats.org/schemaLibrary/2006/main" xmlns:a="http://schemas.openxmlformats.org/drawingml/2006/main" xmlns:pic="http://schemas.openxmlformats.org/drawingml/2006/picture" xmlns:c="http://schemas.openxmlformats.org/drawingml/2006/chart" xmlns:lc="http://schemas.openxmlformats.org/drawingml/2006/lockedCanvas" xmlns:dgm="http://schemas.openxmlformats.org/drawingml/2006/diagram" xmlns:wps="http://schemas.microsoft.com/office/word/2010/wordprocessingShape" xmlns:wpg="http://schemas.microsoft.com/office/word/2010/wordprocessingGroup">
+  <w:abstractNum w:abstractNumId="1">
+    <w:lvl w:ilvl="0">
+      <w:start w:val="1"/>
+      <w:numFmt w:val="decimal"/>
+      <w:lvlText w:val="%1)"/>
+      <w:lvlJc w:val="left"/>
+      <w:pPr>
+        <w:ind w:left="720" w:firstLine="360"/>
+      </w:pPr>
+      <w:rPr>
+        <w:u w:val="none"/>
+      </w:rPr>
+    </w:lvl>
+    <w:lvl w:ilvl="1">
+      <w:start w:val="1"/>
+      <w:numFmt w:val="lowerLetter"/>
+      <w:lvlText w:val="%2)"/>
+      <w:lvlJc w:val="left"/>
+      <w:pPr>
+        <w:ind w:left="1440" w:firstLine="1080"/>
+      </w:pPr>
+      <w:rPr>
+        <w:u w:val="none"/>
+      </w:rPr>
+    </w:lvl>
+    <w:lvl w:ilvl="2">
+      <w:start w:val="1"/>
+      <w:numFmt w:val="lowerRoman"/>
+      <w:lvlText w:val="%3)"/>
+      <w:lvlJc w:val="right"/>
+      <w:pPr>
+        <w:ind w:left="2160" w:firstLine="1800"/>
+      </w:pPr>
+      <w:rPr>
+        <w:u w:val="none"/>
+      </w:rPr>
+    </w:lvl>
+    <w:lvl w:ilvl="3">
+      <w:start w:val="1"/>
+      <w:numFmt w:val="decimal"/>
+      <w:lvlText w:val="(%4)"/>
+      <w:lvlJc w:val="left"/>
+      <w:pPr>
+        <w:ind w:left="2880" w:firstLine="2520"/>
+      </w:pPr>
+      <w:rPr>
+        <w:u w:val="none"/>
+      </w:rPr>
+    </w:lvl>
+    <w:lvl w:ilvl="4">
+      <w:start w:val="1"/>
+      <w:numFmt w:val="lowerLetter"/>
+      <w:lvlText w:val="(%5)"/>
+      <w:lvlJc w:val="left"/>
+      <w:pPr>
+        <w:ind w:left="3600" w:firstLine="3240"/>
+      </w:pPr>
+      <w:rPr>
+        <w:u w:val="none"/>
+      </w:rPr>
+    </w:lvl>
+    <w:lvl w:ilvl="5">
+      <w:start w:val="1"/>
+      <w:numFmt w:val="lowerRoman"/>
+      <w:lvlText w:val="(%6)"/>
+      <w:lvlJc w:val="right"/>
+      <w:pPr>
+        <w:ind w:left="4320" w:firstLine="3960"/>
+      </w:pPr>
+      <w:rPr>
+        <w:u w:val="none"/>
+      </w:rPr>
+    </w:lvl>
+    <w:lvl w:ilvl="6">
+      <w:start w:val="1"/>
+      <w:numFmt w:val="decimal"/>
+      <w:lvlText w:val="%7."/>
+      <w:lvlJc w:val="left"/>
+      <w:pPr>
+        <w:ind w:left="5040" w:firstLine="4680"/>
+      </w:pPr>
+      <w:rPr>
+        <w:u w:val="none"/>
+      </w:rPr>
+    </w:lvl>
+    <w:lvl w:ilvl="7">
+      <w:start w:val="1"/>
+      <w:numFmt w:val="lowerLetter"/>
+      <w:lvlText w:val="%8."/>
+      <w:lvlJc w:val="left"/>
+      <w:pPr>
+        <w:ind w:left="5760" w:firstLine="5400"/>
+      </w:pPr>
+      <w:rPr>
+        <w:u w:val="none"/>
+      </w:rPr>
+    </w:lvl>
+    <w:lvl w:ilvl="8">
+      <w:start w:val="1"/>
+      <w:numFmt w:val="lowerRoman"/>
+      <w:lvlText w:val="%9."/>
+      <w:lvlJc w:val="right"/>
+      <w:pPr>
+        <w:ind w:left="6480" w:firstLine="6120"/>
+      </w:pPr>
+      <w:rPr>
+        <w:u w:val="none"/>
+      </w:rPr>
+    </w:lvl>
+  </w:abstractNum>
+  <w:abstractNum w:abstractNumId="2">
+    <w:lvl w:ilvl="0">
+      <w:start w:val="1"/>
+      <w:numFmt w:val="decimal"/>
+      <w:lvlText w:val="%1)"/>
+      <w:lvlJc w:val="left"/>
+      <w:pPr>
+        <w:ind w:left="720" w:firstLine="360"/>
+      </w:pPr>
+      <w:rPr>
+        <w:u w:val="none"/>
+      </w:rPr>
+    </w:lvl>
+    <w:lvl w:ilvl="1">
+      <w:start w:val="1"/>
+      <w:numFmt w:val="lowerLetter"/>
+      <w:lvlText w:val="%2)"/>
+      <w:lvlJc w:val="left"/>
+      <w:pPr>
+        <w:ind w:left="1440" w:firstLine="1080"/>
+      </w:pPr>
+      <w:rPr>
+        <w:u w:val="none"/>
+      </w:rPr>
+    </w:lvl>
+    <w:lvl w:ilvl="2">
+      <w:start w:val="1"/>
+      <w:numFmt w:val="lowerRoman"/>
+      <w:lvlText w:val="%3)"/>
+      <w:lvlJc w:val="right"/>
+      <w:pPr>
+        <w:ind w:left="2160" w:firstLine="1800"/>
+      </w:pPr>
+      <w:rPr>
+        <w:u w:val="none"/>
+      </w:rPr>
+    </w:lvl>
+    <w:lvl w:ilvl="3">
+      <w:start w:val="1"/>
+      <w:numFmt w:val="decimal"/>
+      <w:lvlText w:val="(%4)"/>
+      <w:lvlJc w:val="left"/>
+      <w:pPr>
+        <w:ind w:left="2880" w:firstLine="2520"/>
+      </w:pPr>
+      <w:rPr>
+        <w:u w:val="none"/>
+      </w:rPr>
+    </w:lvl>
+    <w:lvl w:ilvl="4">
+      <w:start w:val="1"/>
+      <w:numFmt w:val="lowerLetter"/>
+      <w:lvlText w:val="(%5)"/>
+      <w:lvlJc w:val="left"/>
+      <w:pPr>
+        <w:ind w:left="3600" w:firstLine="3240"/>
+      </w:pPr>
+      <w:rPr>
+        <w:u w:val="none"/>
+      </w:rPr>
+    </w:lvl>
+    <w:lvl w:ilvl="5">
+      <w:start w:val="1"/>
+      <w:numFmt w:val="lowerRoman"/>
+      <w:lvlText w:val="(%6)"/>
+      <w:lvlJc w:val="right"/>
+      <w:pPr>
+        <w:ind w:left="4320" w:firstLine="3960"/>
+      </w:pPr>
+      <w:rPr>
+        <w:u w:val="none"/>
+      </w:rPr>
+    </w:lvl>
+    <w:lvl w:ilvl="6">
+      <w:start w:val="1"/>
+      <w:numFmt w:val="decimal"/>
+      <w:lvlText w:val="%7."/>
+      <w:lvlJc w:val="left"/>
+      <w:pPr>
+        <w:ind w:left="5040" w:firstLine="4680"/>
+      </w:pPr>
+      <w:rPr>
+        <w:u w:val="none"/>
+      </w:rPr>
+    </w:lvl>
+    <w:lvl w:ilvl="7">
+      <w:start w:val="1"/>
+      <w:numFmt w:val="lowerLetter"/>
+      <w:lvlText w:val="%8."/>
+      <w:lvlJc w:val="left"/>
+      <w:pPr>
+        <w:ind w:left="5760" w:firstLine="5400"/>
+      </w:pPr>
+      <w:rPr>
+        <w:u w:val="none"/>
+      </w:rPr>
+    </w:lvl>
+    <w:lvl w:ilvl="8">
+      <w:start w:val="1"/>
+      <w:numFmt w:val="lowerRoman"/>
+      <w:lvlText w:val="%9."/>
+      <w:lvlJc w:val="right"/>
+      <w:pPr>
+        <w:ind w:left="6480" w:firstLine="6120"/>
+      </w:pPr>
+      <w:rPr>
+        <w:u w:val="none"/>
+      </w:rPr>
+    </w:lvl>
+  </w:abstractNum>
+  <w:num w:numId="1">
+    <w:abstractNumId w:val="1"/>
+  </w:num>
+  <w:num w:numId="2">
+    <w:abstractNumId w:val="2"/>
+  </w:num>
+</w:numbering>
 </file>
 
 <file path=word/styles.xml><?xml version="1.0" encoding="utf-8"?>

</xml_diff>